<commit_message>
CP: Corrección componentes 2 y 3
</commit_message>
<xml_diff>
--- a/Componentes_Prácticos/sesion_2/CP_Java sesión 2_Semana 1.docx
+++ b/Componentes_Prácticos/sesion_2/CP_Java sesión 2_Semana 1.docx
@@ -131,7 +131,119 @@
         <w:rPr>
           <w:rtl w:val="0"/>
         </w:rPr>
-        <w:t xml:space="preserve"> es importante conocer si es necesario solicitar un determinado producto a su proveedor de acuerdo a la cantidad mínima requerida. Se requiere un algoritmo que lea las 3 listas, almacene cada lista en un vector e indique una vez leídos los datos si es necesario o no solicitar el producto al proveedor.</w:t>
+        <w:t xml:space="preserve"> es importante conocer si es necesario solicitar un determinado producto a su proveedor de acuerdo a la cantidad mínima requerida. Se requiere un algoritmo que:</w:t>
+      </w:r>
+    </w:p>
+    <w:p>
+      <w:pPr>
+        <w:widowControl w:val="0"/>
+        <w:spacing w:line="240" w:lineRule="auto"/>
+        <w:jc w:val="both"/>
+        <w:rPr/>
+      </w:pPr>
+      <w:r>
+        <w:rPr>
+          <w:rtl w:val="0"/>
+        </w:rPr>
+      </w:r>
+    </w:p>
+    <w:p>
+      <w:pPr>
+        <w:widowControl w:val="0"/>
+        <w:numPr>
+          <w:ilvl w:val="0"/>
+          <w:numId w:val="1"/>
+        </w:numPr>
+        <w:spacing w:line="240" w:lineRule="auto"/>
+        <w:ind w:left="720" w:hanging="360"/>
+        <w:jc w:val="both"/>
+        <w:rPr>
+          <w:u w:val="none"/>
+        </w:rPr>
+      </w:pPr>
+      <w:r>
+        <w:rPr>
+          <w:rtl w:val="0"/>
+        </w:rPr>
+        <w:t xml:space="preserve">Lea el número de productos.</w:t>
+      </w:r>
+    </w:p>
+    <w:p>
+      <w:pPr>
+        <w:widowControl w:val="0"/>
+        <w:numPr>
+          <w:ilvl w:val="0"/>
+          <w:numId w:val="1"/>
+        </w:numPr>
+        <w:spacing w:line="240" w:lineRule="auto"/>
+        <w:ind w:left="720" w:hanging="360"/>
+        <w:jc w:val="both"/>
+        <w:rPr>
+          <w:u w:val="none"/>
+        </w:rPr>
+      </w:pPr>
+      <w:r>
+        <w:rPr>
+          <w:rtl w:val="0"/>
+        </w:rPr>
+        <w:t xml:space="preserve">Lea las 3 listas y almacene cada lista en un vector.</w:t>
+      </w:r>
+    </w:p>
+    <w:p>
+      <w:pPr>
+        <w:widowControl w:val="0"/>
+        <w:spacing w:line="240" w:lineRule="auto"/>
+        <w:ind w:left="720" w:firstLine="0"/>
+        <w:jc w:val="both"/>
+        <w:rPr/>
+      </w:pPr>
+      <w:r>
+        <w:rPr>
+          <w:rtl w:val="0"/>
+        </w:rPr>
+        <w:t xml:space="preserve">Una vez leídos los datos:</w:t>
+      </w:r>
+    </w:p>
+    <w:p>
+      <w:pPr>
+        <w:widowControl w:val="0"/>
+        <w:numPr>
+          <w:ilvl w:val="0"/>
+          <w:numId w:val="1"/>
+        </w:numPr>
+        <w:spacing w:line="240" w:lineRule="auto"/>
+        <w:ind w:left="720" w:hanging="360"/>
+        <w:jc w:val="both"/>
+        <w:rPr>
+          <w:u w:val="none"/>
+        </w:rPr>
+      </w:pPr>
+      <w:r>
+        <w:rPr>
+          <w:rtl w:val="0"/>
+        </w:rPr>
+        <w:t xml:space="preserve">Indique los códigos de los productos de los cuales se deben realizar los pedidos.</w:t>
+      </w:r>
+    </w:p>
+    <w:p>
+      <w:pPr>
+        <w:widowControl w:val="0"/>
+        <w:numPr>
+          <w:ilvl w:val="0"/>
+          <w:numId w:val="1"/>
+        </w:numPr>
+        <w:spacing w:line="240" w:lineRule="auto"/>
+        <w:ind w:left="720" w:hanging="360"/>
+        <w:jc w:val="both"/>
+        <w:rPr>
+          <w:u w:val="none"/>
+        </w:rPr>
+      </w:pPr>
+      <w:r>
+        <w:rPr>
+          <w:rtl w:val="0"/>
+        </w:rPr>
+        <w:t xml:space="preserve">Indique el código del producto con mayor y menor número de unidades en bodega.</w:t>
       </w:r>
     </w:p>
     <w:p>
@@ -793,7 +905,7 @@
         <w:rPr>
           <w:rtl w:val="0"/>
         </w:rPr>
-        <w:t xml:space="preserve">Lista de cantidad minima requerida</w:t>
+        <w:t xml:space="preserve">Lista de cantidad mínima requerida</w:t>
       </w:r>
     </w:p>
     <w:tbl>
@@ -1048,7 +1160,77 @@
         <w:rPr>
           <w:rtl w:val="0"/>
         </w:rPr>
-        <w:t xml:space="preserve">Códigos de productos que son necesario pedir: 354, 127, 390.</w:t>
+        <w:t xml:space="preserve">Códigos de productos que son necesario pedir: </w:t>
+      </w:r>
+    </w:p>
+    <w:p>
+      <w:pPr>
+        <w:widowControl w:val="0"/>
+        <w:spacing w:line="240" w:lineRule="auto"/>
+        <w:jc w:val="both"/>
+        <w:rPr/>
+      </w:pPr>
+      <w:r>
+        <w:rPr>
+          <w:rtl w:val="0"/>
+        </w:rPr>
+        <w:t xml:space="preserve">354 </w:t>
+      </w:r>
+    </w:p>
+    <w:p>
+      <w:pPr>
+        <w:widowControl w:val="0"/>
+        <w:spacing w:line="240" w:lineRule="auto"/>
+        <w:jc w:val="both"/>
+        <w:rPr/>
+      </w:pPr>
+      <w:r>
+        <w:rPr>
+          <w:rtl w:val="0"/>
+        </w:rPr>
+        <w:t xml:space="preserve">127 </w:t>
+      </w:r>
+    </w:p>
+    <w:p>
+      <w:pPr>
+        <w:widowControl w:val="0"/>
+        <w:spacing w:line="240" w:lineRule="auto"/>
+        <w:jc w:val="both"/>
+        <w:rPr/>
+      </w:pPr>
+      <w:r>
+        <w:rPr>
+          <w:rtl w:val="0"/>
+        </w:rPr>
+        <w:t xml:space="preserve">390</w:t>
+      </w:r>
+    </w:p>
+    <w:p>
+      <w:pPr>
+        <w:widowControl w:val="0"/>
+        <w:spacing w:line="240" w:lineRule="auto"/>
+        <w:jc w:val="both"/>
+        <w:rPr/>
+      </w:pPr>
+      <w:r>
+        <w:rPr>
+          <w:rtl w:val="0"/>
+        </w:rPr>
+        <w:t xml:space="preserve">Código con mayor número unidades: 256</w:t>
+      </w:r>
+    </w:p>
+    <w:p>
+      <w:pPr>
+        <w:widowControl w:val="0"/>
+        <w:spacing w:line="240" w:lineRule="auto"/>
+        <w:jc w:val="both"/>
+        <w:rPr/>
+      </w:pPr>
+      <w:r>
+        <w:rPr>
+          <w:rtl w:val="0"/>
+        </w:rPr>
+        <w:t xml:space="preserve">Código con menor número  unidades: 354</w:t>
       </w:r>
     </w:p>
     <w:p>
@@ -1074,7 +1256,121 @@
 </file>
 
 <file path=word/numbering.xml><?xml version="1.0" encoding="utf-8"?>
-<w:numbering xmlns:mc="http://schemas.openxmlformats.org/markup-compatibility/2006" xmlns:o="urn:schemas-microsoft-com:office:office" xmlns:r="http://schemas.openxmlformats.org/officeDocument/2006/relationships" xmlns:m="http://schemas.openxmlformats.org/officeDocument/2006/math" xmlns:v="urn:schemas-microsoft-com:vml" xmlns:wp="http://schemas.openxmlformats.org/drawingml/2006/wordprocessingDrawing" xmlns:w10="urn:schemas-microsoft-com:office:word" xmlns:w="http://schemas.openxmlformats.org/wordprocessingml/2006/main" xmlns:wne="http://schemas.microsoft.com/office/word/2006/wordml" xmlns:sl="http://schemas.openxmlformats.org/schemaLibrary/2006/main" xmlns:a="http://schemas.openxmlformats.org/drawingml/2006/main" xmlns:pic="http://schemas.openxmlformats.org/drawingml/2006/picture" xmlns:c="http://schemas.openxmlformats.org/drawingml/2006/chart" xmlns:lc="http://schemas.openxmlformats.org/drawingml/2006/lockedCanvas" xmlns:dgm="http://schemas.openxmlformats.org/drawingml/2006/diagram" xmlns:wps="http://schemas.microsoft.com/office/word/2010/wordprocessingShape" xmlns:wpg="http://schemas.microsoft.com/office/word/2010/wordprocessingGroup" xmlns:w14="http://schemas.microsoft.com/office/word/2010/wordml" xmlns:w15="http://schemas.microsoft.com/office/word/2012/wordml"/>
+<w:numbering xmlns:mc="http://schemas.openxmlformats.org/markup-compatibility/2006" xmlns:o="urn:schemas-microsoft-com:office:office" xmlns:r="http://schemas.openxmlformats.org/officeDocument/2006/relationships" xmlns:m="http://schemas.openxmlformats.org/officeDocument/2006/math" xmlns:v="urn:schemas-microsoft-com:vml" xmlns:wp="http://schemas.openxmlformats.org/drawingml/2006/wordprocessingDrawing" xmlns:w10="urn:schemas-microsoft-com:office:word" xmlns:w="http://schemas.openxmlformats.org/wordprocessingml/2006/main" xmlns:wne="http://schemas.microsoft.com/office/word/2006/wordml" xmlns:sl="http://schemas.openxmlformats.org/schemaLibrary/2006/main" xmlns:a="http://schemas.openxmlformats.org/drawingml/2006/main" xmlns:pic="http://schemas.openxmlformats.org/drawingml/2006/picture" xmlns:c="http://schemas.openxmlformats.org/drawingml/2006/chart" xmlns:lc="http://schemas.openxmlformats.org/drawingml/2006/lockedCanvas" xmlns:dgm="http://schemas.openxmlformats.org/drawingml/2006/diagram" xmlns:wps="http://schemas.microsoft.com/office/word/2010/wordprocessingShape" xmlns:wpg="http://schemas.microsoft.com/office/word/2010/wordprocessingGroup" xmlns:w14="http://schemas.microsoft.com/office/word/2010/wordml" xmlns:w15="http://schemas.microsoft.com/office/word/2012/wordml">
+  <w:abstractNum w:abstractNumId="1">
+    <w:lvl w:ilvl="0">
+      <w:start w:val="1"/>
+      <w:numFmt w:val="bullet"/>
+      <w:lvlText w:val="●"/>
+      <w:lvlJc w:val="left"/>
+      <w:pPr>
+        <w:ind w:left="720" w:hanging="360"/>
+      </w:pPr>
+      <w:rPr>
+        <w:u w:val="none"/>
+      </w:rPr>
+    </w:lvl>
+    <w:lvl w:ilvl="1">
+      <w:start w:val="1"/>
+      <w:numFmt w:val="bullet"/>
+      <w:lvlText w:val="○"/>
+      <w:lvlJc w:val="left"/>
+      <w:pPr>
+        <w:ind w:left="1440" w:hanging="360"/>
+      </w:pPr>
+      <w:rPr>
+        <w:u w:val="none"/>
+      </w:rPr>
+    </w:lvl>
+    <w:lvl w:ilvl="2">
+      <w:start w:val="1"/>
+      <w:numFmt w:val="bullet"/>
+      <w:lvlText w:val="■"/>
+      <w:lvlJc w:val="left"/>
+      <w:pPr>
+        <w:ind w:left="2160" w:hanging="360"/>
+      </w:pPr>
+      <w:rPr>
+        <w:u w:val="none"/>
+      </w:rPr>
+    </w:lvl>
+    <w:lvl w:ilvl="3">
+      <w:start w:val="1"/>
+      <w:numFmt w:val="bullet"/>
+      <w:lvlText w:val="●"/>
+      <w:lvlJc w:val="left"/>
+      <w:pPr>
+        <w:ind w:left="2880" w:hanging="360"/>
+      </w:pPr>
+      <w:rPr>
+        <w:u w:val="none"/>
+      </w:rPr>
+    </w:lvl>
+    <w:lvl w:ilvl="4">
+      <w:start w:val="1"/>
+      <w:numFmt w:val="bullet"/>
+      <w:lvlText w:val="○"/>
+      <w:lvlJc w:val="left"/>
+      <w:pPr>
+        <w:ind w:left="3600" w:hanging="360"/>
+      </w:pPr>
+      <w:rPr>
+        <w:u w:val="none"/>
+      </w:rPr>
+    </w:lvl>
+    <w:lvl w:ilvl="5">
+      <w:start w:val="1"/>
+      <w:numFmt w:val="bullet"/>
+      <w:lvlText w:val="■"/>
+      <w:lvlJc w:val="left"/>
+      <w:pPr>
+        <w:ind w:left="4320" w:hanging="360"/>
+      </w:pPr>
+      <w:rPr>
+        <w:u w:val="none"/>
+      </w:rPr>
+    </w:lvl>
+    <w:lvl w:ilvl="6">
+      <w:start w:val="1"/>
+      <w:numFmt w:val="bullet"/>
+      <w:lvlText w:val="●"/>
+      <w:lvlJc w:val="left"/>
+      <w:pPr>
+        <w:ind w:left="5040" w:hanging="360"/>
+      </w:pPr>
+      <w:rPr>
+        <w:u w:val="none"/>
+      </w:rPr>
+    </w:lvl>
+    <w:lvl w:ilvl="7">
+      <w:start w:val="1"/>
+      <w:numFmt w:val="bullet"/>
+      <w:lvlText w:val="○"/>
+      <w:lvlJc w:val="left"/>
+      <w:pPr>
+        <w:ind w:left="5760" w:hanging="360"/>
+      </w:pPr>
+      <w:rPr>
+        <w:u w:val="none"/>
+      </w:rPr>
+    </w:lvl>
+    <w:lvl w:ilvl="8">
+      <w:start w:val="1"/>
+      <w:numFmt w:val="bullet"/>
+      <w:lvlText w:val="■"/>
+      <w:lvlJc w:val="left"/>
+      <w:pPr>
+        <w:ind w:left="6480" w:hanging="360"/>
+      </w:pPr>
+      <w:rPr>
+        <w:u w:val="none"/>
+      </w:rPr>
+    </w:lvl>
+  </w:abstractNum>
+  <w:num w:numId="1">
+    <w:abstractNumId w:val="1"/>
+  </w:num>
+</w:numbering>
 </file>
 
 <file path=word/styles.xml><?xml version="1.0" encoding="utf-8"?>

</xml_diff>